<commit_message>
Modification pour le tonneaux de froment de Nantes
</commit_message>
<xml_diff>
--- a/traitement des unités de quantité/Métrologie.docx
+++ b/traitement des unités de quantité/Métrologie.docx
@@ -271,6 +271,8 @@
     </w:p>
     <w:p/>
     <w:p>
+      <w:bookmarkStart w:id="0" w:name="OLE_LINK1"/>
+      <w:bookmarkStart w:id="1" w:name="OLE_LINK2"/>
       <w:r>
         <w:t xml:space="preserve">En 1766, le tonneau de blé froment fait 180 </w:t>
       </w:r>
@@ -283,7 +285,13 @@
         <w:t xml:space="preserve"> et la liv. 1,5 sous.</w:t>
       </w:r>
       <w:r>
-        <w:t xml:space="preserve"> Il y a 2400 livres poid</w:t>
+        <w:t xml:space="preserve"> Il y a </w:t>
+      </w:r>
+      <w:r>
+        <w:t xml:space="preserve">à donc à peu près </w:t>
+      </w:r>
+      <w:r>
+        <w:t>2400 livres poid</w:t>
       </w:r>
       <w:r>
         <w:t>s</w:t>
@@ -291,7 +299,28 @@
       <w:r>
         <w:t xml:space="preserve"> par tonneau.</w:t>
       </w:r>
-    </w:p>
+      <w:r>
+        <w:t xml:space="preserve"> Internet : </w:t>
+      </w:r>
+      <w:r>
+        <w:t xml:space="preserve"> A Nantes, un tonneau de grains de toutes sortes, mesure de Nantes, occupe précisément l'espace d'un tonneau de mer ou 42 pieds cubes, et contient dix </w:t>
+      </w:r>
+      <w:proofErr w:type="spellStart"/>
+      <w:r>
+        <w:t>septiers</w:t>
+      </w:r>
+      <w:proofErr w:type="spellEnd"/>
+      <w:r>
+        <w:t xml:space="preserve"> qui pèsent, savoir : le froment environ 2,250 livres et le seigle 2,000 livres.</w:t>
+      </w:r>
+    </w:p>
+    <w:p>
+      <w:r>
+        <w:t>Amitiés,</w:t>
+      </w:r>
+    </w:p>
+    <w:bookmarkEnd w:id="0"/>
+    <w:bookmarkEnd w:id="1"/>
     <w:p>
       <w:pPr>
         <w:rPr>
@@ -367,7 +396,6 @@
           <w:szCs w:val="22"/>
           <w:lang w:eastAsia="zh-CN"/>
         </w:rPr>
-        <w:lastRenderedPageBreak/>
         <w:t>Balle de coton : 400 livres</w:t>
       </w:r>
     </w:p>
@@ -1488,6 +1516,7 @@
     <w:lsdException w:name="HTML Sample" w:semiHidden="1" w:unhideWhenUsed="1"/>
     <w:lsdException w:name="HTML Typewriter" w:semiHidden="1" w:unhideWhenUsed="1"/>
     <w:lsdException w:name="HTML Variable" w:semiHidden="1" w:unhideWhenUsed="1"/>
+    <w:lsdException w:name="Normal Table" w:semiHidden="1" w:unhideWhenUsed="1"/>
     <w:lsdException w:name="annotation subject" w:semiHidden="1" w:unhideWhenUsed="1"/>
     <w:lsdException w:name="No List" w:semiHidden="1" w:unhideWhenUsed="1"/>
     <w:lsdException w:name="Outline List 1" w:semiHidden="1" w:unhideWhenUsed="1"/>
@@ -1534,8 +1563,10 @@
     <w:lsdException w:name="Table Subtle 2" w:semiHidden="1" w:unhideWhenUsed="1"/>
     <w:lsdException w:name="Table Web 1" w:semiHidden="1" w:unhideWhenUsed="1"/>
     <w:lsdException w:name="Table Web 2" w:semiHidden="1" w:unhideWhenUsed="1"/>
+    <w:lsdException w:name="Table Web 3" w:semiHidden="1" w:unhideWhenUsed="1"/>
     <w:lsdException w:name="Balloon Text" w:semiHidden="1" w:unhideWhenUsed="1"/>
     <w:lsdException w:name="Table Grid" w:uiPriority="39"/>
+    <w:lsdException w:name="Table Theme" w:semiHidden="1" w:unhideWhenUsed="1"/>
     <w:lsdException w:name="Placeholder Text" w:semiHidden="1"/>
     <w:lsdException w:name="No Spacing" w:uiPriority="1" w:qFormat="1"/>
     <w:lsdException w:name="Light Shading" w:uiPriority="60"/>

</xml_diff>

<commit_message>
Still looking for incoherent values
</commit_message>
<xml_diff>
--- a/traitement des unités de quantité/Métrologie.docx
+++ b/traitement des unités de quantité/Métrologie.docx
@@ -19,6 +19,12 @@
     </w:p>
     <w:p/>
     <w:p>
+      <w:r>
+        <w:t>À Nantes en 1734, le baril/barrique d’huile de morue fait 393,75 livres pesant (voir imports de Hollande)</w:t>
+      </w:r>
+    </w:p>
+    <w:p/>
+    <w:p>
       <w:pPr>
         <w:rPr>
           <w:i/>
@@ -99,26 +105,65 @@
     </w:p>
     <w:p/>
     <w:p>
-      <w:r>
-        <w:t xml:space="preserve">A Nantes en 1743, la barrique de charbon de terre exportées dans les îles antillaises est de </w:t>
-      </w:r>
-      <w:proofErr w:type="gramStart"/>
-      <w:r>
-        <w:t>1000 livres pesant</w:t>
-      </w:r>
-      <w:proofErr w:type="gramEnd"/>
-      <w:r>
-        <w:t>.</w:t>
-      </w:r>
-      <w:r>
-        <w:t xml:space="preserve"> </w:t>
-      </w:r>
-      <w:r>
+      <w:pPr>
         <w:rPr>
           <w:i/>
           <w:iCs/>
         </w:rPr>
+      </w:pPr>
+      <w:r>
+        <w:t xml:space="preserve">A Nantes en 1743, la barrique de charbon de terre exportées dans les îles antillaises est de </w:t>
+      </w:r>
+      <w:proofErr w:type="gramStart"/>
+      <w:r>
+        <w:t>1000 livres pesant</w:t>
+      </w:r>
+      <w:proofErr w:type="gramEnd"/>
+      <w:r>
+        <w:t>.</w:t>
+      </w:r>
+      <w:r>
+        <w:t xml:space="preserve"> </w:t>
+      </w:r>
+      <w:r>
+        <w:rPr>
+          <w:i/>
+          <w:iCs/>
+        </w:rPr>
         <w:t>Pris en compte</w:t>
+      </w:r>
+    </w:p>
+    <w:p>
+      <w:pPr>
+        <w:rPr>
+          <w:i/>
+          <w:iCs/>
+        </w:rPr>
+      </w:pPr>
+    </w:p>
+    <w:p>
+      <w:r>
+        <w:rPr>
+          <w:i/>
+          <w:iCs/>
+        </w:rPr>
+        <w:t xml:space="preserve">À Nantes en 1736, 16 pièces de canon pèsent 11650 livres à 12 </w:t>
+      </w:r>
+      <w:proofErr w:type="spellStart"/>
+      <w:r>
+        <w:rPr>
+          <w:i/>
+          <w:iCs/>
+        </w:rPr>
+        <w:t>lt</w:t>
+      </w:r>
+      <w:proofErr w:type="spellEnd"/>
+      <w:r>
+        <w:rPr>
+          <w:i/>
+          <w:iCs/>
+        </w:rPr>
+        <w:t xml:space="preserve"> le quintal </w:t>
       </w:r>
     </w:p>
     <w:p/>
@@ -274,6 +319,7 @@
       <w:bookmarkStart w:id="0" w:name="OLE_LINK1"/>
       <w:bookmarkStart w:id="1" w:name="OLE_LINK2"/>
       <w:r>
+        <w:lastRenderedPageBreak/>
         <w:t xml:space="preserve">En 1766, le tonneau de blé froment fait 180 </w:t>
       </w:r>
       <w:proofErr w:type="spellStart"/>
@@ -324,11 +370,7 @@
       </w:r>
       <w:proofErr w:type="gramEnd"/>
       <w:r>
-        <w:t xml:space="preserve"> Usitées En </w:t>
-      </w:r>
-      <w:r>
-        <w:lastRenderedPageBreak/>
-        <w:t>ANJOU Avant L'introduction Du Système Métrique." Revue D'histoire économique Et Sociale 19, no. 1 (1931</w:t>
+        <w:t xml:space="preserve"> Usitées En ANJOU Avant L'introduction Du Système Métrique." Revue D'histoire économique Et Sociale 19, no. 1 (1931</w:t>
       </w:r>
       <w:proofErr w:type="gramStart"/>
       <w:r>

</xml_diff>

<commit_message>
Huile de rabette à Nantes 1739
</commit_message>
<xml_diff>
--- a/traitement des unités de quantité/Métrologie.docx
+++ b/traitement des unités de quantité/Métrologie.docx
@@ -60,6 +60,20 @@
     <w:p/>
     <w:p>
       <w:r>
+        <w:t xml:space="preserve">À Nantes en 1739, le flux d’huile de </w:t>
+      </w:r>
+      <w:proofErr w:type="spellStart"/>
+      <w:r>
+        <w:t>rabette</w:t>
+      </w:r>
+      <w:proofErr w:type="spellEnd"/>
+      <w:r>
+        <w:t xml:space="preserve"> venant de Hollande suggère que la barrique fait 400 livres poids (il y a un prix à la barrique 100 et on sait que le prix plausible à la livre poids est .25)</w:t>
+      </w:r>
+    </w:p>
+    <w:p/>
+    <w:p>
+      <w:r>
         <w:t xml:space="preserve">A Nantes en 1741, le millier de douelles de </w:t>
       </w:r>
       <w:proofErr w:type="spellStart"/>
@@ -294,6 +308,7 @@
     <w:p/>
     <w:p>
       <w:r>
+        <w:lastRenderedPageBreak/>
         <w:t xml:space="preserve">En 1742, les droits sur l’export des eaux de vie vers l’Angleterre sont de 3lt et 5s par </w:t>
       </w:r>
       <w:proofErr w:type="spellStart"/>
@@ -319,7 +334,6 @@
       <w:bookmarkStart w:id="0" w:name="OLE_LINK1"/>
       <w:bookmarkStart w:id="1" w:name="OLE_LINK2"/>
       <w:r>
-        <w:lastRenderedPageBreak/>
         <w:t xml:space="preserve">En 1766, le tonneau de blé froment fait 180 </w:t>
       </w:r>
       <w:proofErr w:type="spellStart"/>
@@ -1450,6 +1464,7 @@
     <w:p/>
     <w:p>
       <w:r>
+        <w:lastRenderedPageBreak/>
         <w:t>En 1728, la meule de cercles de bois comprend 24 cercles.</w:t>
       </w:r>
     </w:p>

</xml_diff>

<commit_message>
Corrections Nantes Imports 1736
</commit_message>
<xml_diff>
--- a/traitement des unités de quantité/Métrologie.docx
+++ b/traitement des unités de quantité/Métrologie.docx
@@ -25,6 +25,12 @@
     </w:p>
     <w:p/>
     <w:p>
+      <w:r>
+        <w:t>À Nantes en 1736, la barrique du gruau venant de Hollande fait à peu près 600 livres pesants (voir page 7)</w:t>
+      </w:r>
+    </w:p>
+    <w:p/>
+    <w:p>
       <w:pPr>
         <w:rPr>
           <w:i/>
@@ -302,13 +308,13 @@
     <w:p/>
     <w:p>
       <w:r>
+        <w:lastRenderedPageBreak/>
         <w:t>En 1742, les droits sur le vin et le vinaigre à l’exportations vers l’Angleterre sont de 49 s/tonneaux</w:t>
       </w:r>
     </w:p>
     <w:p/>
     <w:p>
       <w:r>
-        <w:lastRenderedPageBreak/>
         <w:t xml:space="preserve">En 1742, les droits sur l’export des eaux de vie vers l’Angleterre sont de 3lt et 5s par </w:t>
       </w:r>
       <w:proofErr w:type="spellStart"/>
@@ -1464,7 +1470,6 @@
     <w:p/>
     <w:p>
       <w:r>
-        <w:lastRenderedPageBreak/>
         <w:t>En 1728, la meule de cercles de bois comprend 24 cercles.</w:t>
       </w:r>
     </w:p>

</xml_diff>